<commit_message>
Update: Endentscheidungen zu Taggingfragen
Notebook: Visualisierung von DHA-Zotero (als Subdatenset) hinzugefügt
Filter_Varianten: Update
</commit_message>
<xml_diff>
--- a/keywords-inter-annotator-agreement/Fragen zu Tagging der DHA-Zotero-Bibliothek.docx
+++ b/keywords-inter-annotator-agreement/Fragen zu Tagging der DHA-Zotero-Bibliothek.docx
@@ -544,65 +544,195 @@
     <w:p>
       <w:pPr>
         <w:spacing w:after="0" w:line="240" w:lineRule="auto"/>
+      </w:pPr>
+      <w:r>
         <w:rPr>
           <w:b/>
           <w:bCs/>
         </w:rPr>
-      </w:pPr>
+        <w:t>Endentscheidung</w:t>
+      </w:r>
       <w:r>
         <w:rPr>
           <w:b/>
           <w:bCs/>
         </w:rPr>
-        <w:t>Sprache</w:t>
-      </w:r>
+        <w:t xml:space="preserve"> Über- und Unterkategorien</w:t>
+      </w:r>
+      <w:r>
+        <w:t xml:space="preserve">: </w:t>
+      </w:r>
+    </w:p>
+    <w:p>
+      <w:pPr>
+        <w:pStyle w:val="Listenabsatz"/>
+        <w:numPr>
+          <w:ilvl w:val="0"/>
+          <w:numId w:val="9"/>
+        </w:numPr>
+        <w:spacing w:after="0" w:line="240" w:lineRule="auto"/>
+      </w:pPr>
+      <w:r>
+        <w:t>ein Ansatz: Splitten auf zwei einfachere Tags, wo möglich</w:t>
+      </w:r>
+    </w:p>
+    <w:p>
+      <w:pPr>
+        <w:pStyle w:val="Listenabsatz"/>
+        <w:numPr>
+          <w:ilvl w:val="0"/>
+          <w:numId w:val="9"/>
+        </w:numPr>
+        <w:spacing w:after="0" w:line="240" w:lineRule="auto"/>
+      </w:pPr>
+      <w:r>
+        <w:t>Hierarchisierung im Hintergrund: in Excel eigene Spalte mit nächsthöher Kategorie vermerken</w:t>
+      </w:r>
+    </w:p>
+    <w:p>
+      <w:pPr>
+        <w:pStyle w:val="Listenabsatz"/>
+        <w:numPr>
+          <w:ilvl w:val="1"/>
+          <w:numId w:val="9"/>
+        </w:numPr>
+        <w:spacing w:after="0" w:line="240" w:lineRule="auto"/>
+      </w:pPr>
+      <w:r>
+        <w:t>nutzbar für Suche auf dha-Seite</w:t>
+      </w:r>
+    </w:p>
+    <w:p>
+      <w:pPr>
+        <w:pStyle w:val="Listenabsatz"/>
+        <w:numPr>
+          <w:ilvl w:val="0"/>
+          <w:numId w:val="9"/>
+        </w:numPr>
+        <w:spacing w:after="0" w:line="240" w:lineRule="auto"/>
+      </w:pPr>
+      <w:r>
+        <w:t>Entscheidung mit Interannotator-Agreement/im Plenum: was ist zu spezifisch?</w:t>
+      </w:r>
+    </w:p>
+    <w:p>
+      <w:pPr>
+        <w:spacing w:after="0" w:line="240" w:lineRule="auto"/>
+      </w:pPr>
+    </w:p>
+    <w:p>
+      <w:pPr>
+        <w:spacing w:after="0" w:line="240" w:lineRule="auto"/>
+      </w:pPr>
       <w:r>
         <w:rPr>
           <w:b/>
           <w:bCs/>
         </w:rPr>
-        <w:t xml:space="preserve"> der Tags</w:t>
-      </w:r>
-    </w:p>
-    <w:p>
-      <w:pPr>
-        <w:pStyle w:val="Listenabsatz"/>
-        <w:numPr>
-          <w:ilvl w:val="0"/>
-          <w:numId w:val="6"/>
-        </w:numPr>
-        <w:spacing w:after="0" w:line="240" w:lineRule="auto"/>
-      </w:pPr>
-      <w:r>
-        <w:t>alles Fremdsprachliche (= nicht Deutsch und nicht Englisch) ausgeschlossen</w:t>
-      </w:r>
-    </w:p>
-    <w:p>
-      <w:pPr>
-        <w:pStyle w:val="Listenabsatz"/>
-        <w:numPr>
-          <w:ilvl w:val="0"/>
-          <w:numId w:val="6"/>
-        </w:numPr>
-        <w:spacing w:after="0" w:line="240" w:lineRule="auto"/>
-      </w:pPr>
-      <w:r>
-        <w:t>Deutsch und Englisch</w:t>
-      </w:r>
-      <w:r>
-        <w:t xml:space="preserve"> (alles übersetzen)</w:t>
-      </w:r>
-      <w:r>
-        <w:t xml:space="preserve"> vs.</w:t>
-      </w:r>
-      <w:r>
-        <w:t xml:space="preserve"> Deutsch oder Englisch</w:t>
-      </w:r>
-      <w:r>
-        <w:t xml:space="preserve"> (beide Teile behalten) vs. vereinheitlichen (Mehrheit auf Englisch)</w:t>
-      </w:r>
-      <w:r>
-        <w:t>?</w:t>
+        <w:t>Endentscheidung Präfixe</w:t>
+      </w:r>
+      <w:r>
+        <w:t>: keine Präfixe</w:t>
+      </w:r>
+    </w:p>
+    <w:p>
+      <w:pPr>
+        <w:spacing w:after="0" w:line="240" w:lineRule="auto"/>
+      </w:pPr>
+    </w:p>
+    <w:p>
+      <w:pPr>
+        <w:spacing w:after="0" w:line="240" w:lineRule="auto"/>
+      </w:pPr>
+      <w:r>
+        <w:t xml:space="preserve">Antwort: </w:t>
+      </w:r>
+    </w:p>
+    <w:p>
+      <w:pPr>
+        <w:pStyle w:val="Listenabsatz"/>
+        <w:numPr>
+          <w:ilvl w:val="0"/>
+          <w:numId w:val="8"/>
+        </w:numPr>
+        <w:spacing w:after="0" w:line="240" w:lineRule="auto"/>
+      </w:pPr>
+      <w:r>
+        <w:t>Mut zum Löschen</w:t>
+      </w:r>
+    </w:p>
+    <w:p>
+      <w:pPr>
+        <w:pStyle w:val="Listenabsatz"/>
+        <w:numPr>
+          <w:ilvl w:val="0"/>
+          <w:numId w:val="8"/>
+        </w:numPr>
+        <w:spacing w:after="0" w:line="240" w:lineRule="auto"/>
+      </w:pPr>
+      <w:r>
+        <w:t>zu spezifische Sachen löschen</w:t>
+      </w:r>
+    </w:p>
+    <w:p>
+      <w:pPr>
+        <w:pStyle w:val="Listenabsatz"/>
+        <w:numPr>
+          <w:ilvl w:val="0"/>
+          <w:numId w:val="8"/>
+        </w:numPr>
+        <w:spacing w:after="0" w:line="240" w:lineRule="auto"/>
+      </w:pPr>
+      <w:r>
+        <w:t>Balance wichtig</w:t>
+      </w:r>
+    </w:p>
+    <w:p>
+      <w:pPr>
+        <w:pStyle w:val="Listenabsatz"/>
+        <w:numPr>
+          <w:ilvl w:val="0"/>
+          <w:numId w:val="8"/>
+        </w:numPr>
+        <w:spacing w:after="0" w:line="240" w:lineRule="auto"/>
+      </w:pPr>
+      <w:r>
+        <w:t>Counts miteinbeziehen</w:t>
+      </w:r>
+    </w:p>
+    <w:p>
+      <w:pPr>
+        <w:pStyle w:val="Listenabsatz"/>
+        <w:numPr>
+          <w:ilvl w:val="0"/>
+          <w:numId w:val="8"/>
+        </w:numPr>
+        <w:spacing w:after="0" w:line="240" w:lineRule="auto"/>
+      </w:pPr>
+      <w:r>
+        <w:t>eher in mehrere Tags aufsplitten: collaboration + text analysis</w:t>
+      </w:r>
+    </w:p>
+    <w:p>
+      <w:pPr>
+        <w:pStyle w:val="Listenabsatz"/>
+        <w:numPr>
+          <w:ilvl w:val="0"/>
+          <w:numId w:val="8"/>
+        </w:numPr>
+        <w:spacing w:after="0" w:line="240" w:lineRule="auto"/>
+      </w:pPr>
+      <w:r>
+        <w:t>„</w:t>
+      </w:r>
+      <w:r>
+        <w:t>digital</w:t>
+      </w:r>
+      <w:r>
+        <w:t xml:space="preserve">“ </w:t>
+      </w:r>
+      <w:r>
+        <w:t>entfernbar</w:t>
       </w:r>
     </w:p>
     <w:p>
@@ -623,41 +753,52 @@
           <w:b/>
           <w:bCs/>
         </w:rPr>
-        <w:t>Grammatische Standards</w:t>
+        <w:t>Sprache</w:t>
       </w:r>
       <w:r>
         <w:rPr>
           <w:b/>
           <w:bCs/>
         </w:rPr>
-        <w:t xml:space="preserve"> bei Tagbezeichnungen</w:t>
-      </w:r>
-    </w:p>
-    <w:p>
-      <w:pPr>
-        <w:pStyle w:val="Listenabsatz"/>
-        <w:numPr>
-          <w:ilvl w:val="0"/>
-          <w:numId w:val="3"/>
-        </w:numPr>
-        <w:spacing w:after="0" w:line="240" w:lineRule="auto"/>
-      </w:pPr>
-      <w:r>
-        <w:t>was soll als Norm angenommen werden?</w:t>
-      </w:r>
-    </w:p>
-    <w:p>
-      <w:pPr>
-        <w:pStyle w:val="Listenabsatz"/>
-        <w:numPr>
-          <w:ilvl w:val="0"/>
-          <w:numId w:val="3"/>
-        </w:numPr>
-        <w:spacing w:after="0" w:line="240" w:lineRule="auto"/>
-      </w:pPr>
-      <w:r>
-        <w:lastRenderedPageBreak/>
-        <w:t>Groß- und Kleinschreibung</w:t>
+        <w:t xml:space="preserve"> der Tags</w:t>
+      </w:r>
+    </w:p>
+    <w:p>
+      <w:pPr>
+        <w:pStyle w:val="Listenabsatz"/>
+        <w:numPr>
+          <w:ilvl w:val="0"/>
+          <w:numId w:val="6"/>
+        </w:numPr>
+        <w:spacing w:after="0" w:line="240" w:lineRule="auto"/>
+      </w:pPr>
+      <w:r>
+        <w:t>alles Fremdsprachliche (= nicht Deutsch und nicht Englisch) ausgeschlossen</w:t>
+      </w:r>
+    </w:p>
+    <w:p>
+      <w:pPr>
+        <w:pStyle w:val="Listenabsatz"/>
+        <w:numPr>
+          <w:ilvl w:val="0"/>
+          <w:numId w:val="6"/>
+        </w:numPr>
+        <w:spacing w:after="0" w:line="240" w:lineRule="auto"/>
+      </w:pPr>
+      <w:r>
+        <w:t>Deutsch und Englisch</w:t>
+      </w:r>
+      <w:r>
+        <w:t xml:space="preserve"> (alles übersetzen)</w:t>
+      </w:r>
+      <w:r>
+        <w:t xml:space="preserve"> vs.</w:t>
+      </w:r>
+      <w:r>
+        <w:t xml:space="preserve"> Deutsch oder Englisch</w:t>
+      </w:r>
+      <w:r>
+        <w:t xml:space="preserve"> (beide Teile behalten) vs. vereinheitlichen (Mehrheit auf Englisch)</w:t>
       </w:r>
       <w:r>
         <w:t>?</w:t>
@@ -665,191 +806,458 @@
     </w:p>
     <w:p>
       <w:pPr>
-        <w:pStyle w:val="Listenabsatz"/>
-        <w:numPr>
-          <w:ilvl w:val="0"/>
-          <w:numId w:val="3"/>
-        </w:numPr>
-        <w:spacing w:after="0" w:line="240" w:lineRule="auto"/>
-      </w:pPr>
-      <w:r>
-        <w:t xml:space="preserve">woran bei Rechtschreibung orientieren? </w:t>
-      </w:r>
-      <w:r>
-        <w:t xml:space="preserve">(z.B. open-source vs. open source, analyze vs. analyse) </w:t>
-      </w:r>
-    </w:p>
-    <w:p>
-      <w:pPr>
-        <w:pStyle w:val="Listenabsatz"/>
-        <w:numPr>
-          <w:ilvl w:val="0"/>
-          <w:numId w:val="3"/>
-        </w:numPr>
-        <w:spacing w:after="0" w:line="240" w:lineRule="auto"/>
-      </w:pPr>
-      <w:r>
-        <w:t>Abkürzungen immer auflösen?</w:t>
-      </w:r>
-    </w:p>
-    <w:p>
-      <w:pPr>
-        <w:pStyle w:val="Listenabsatz"/>
-        <w:numPr>
-          <w:ilvl w:val="0"/>
-          <w:numId w:val="3"/>
-        </w:numPr>
-        <w:spacing w:after="0" w:line="240" w:lineRule="auto"/>
-      </w:pPr>
-      <w:r>
-        <w:t>Verben: Infinitiv vs. Imperativ</w:t>
-      </w:r>
-    </w:p>
-    <w:p>
-      <w:pPr>
-        <w:pStyle w:val="Listenabsatz"/>
-        <w:numPr>
-          <w:ilvl w:val="0"/>
-          <w:numId w:val="3"/>
-        </w:numPr>
-        <w:spacing w:after="0" w:line="240" w:lineRule="auto"/>
-      </w:pPr>
-      <w:r>
-        <w:t>Nomen: Singular vs. Plural</w:t>
-      </w:r>
-    </w:p>
-    <w:p>
-      <w:pPr>
-        <w:pStyle w:val="Listenabsatz"/>
-        <w:numPr>
-          <w:ilvl w:val="0"/>
-          <w:numId w:val="3"/>
-        </w:numPr>
-        <w:spacing w:after="0" w:line="240" w:lineRule="auto"/>
-      </w:pPr>
-      <w:r>
-        <w:t>mitunter abhängig von Sprachwahl</w:t>
-      </w:r>
-    </w:p>
-    <w:p>
-      <w:pPr>
-        <w:spacing w:after="0" w:line="240" w:lineRule="auto"/>
-      </w:pPr>
-    </w:p>
-    <w:p>
-      <w:pPr>
-        <w:spacing w:after="0" w:line="240" w:lineRule="auto"/>
+        <w:spacing w:after="0" w:line="240" w:lineRule="auto"/>
+      </w:pPr>
+    </w:p>
+    <w:p>
+      <w:pPr>
+        <w:spacing w:after="0" w:line="240" w:lineRule="auto"/>
+      </w:pPr>
+      <w:r>
         <w:rPr>
           <w:b/>
           <w:bCs/>
         </w:rPr>
-      </w:pPr>
-      <w:r>
+        <w:t>Endentscheidung Sprache</w:t>
+      </w:r>
+      <w:r>
+        <w:t>:</w:t>
+      </w:r>
+    </w:p>
+    <w:p>
+      <w:pPr>
+        <w:pStyle w:val="Listenabsatz"/>
+        <w:numPr>
+          <w:ilvl w:val="0"/>
+          <w:numId w:val="6"/>
+        </w:numPr>
+        <w:spacing w:after="0" w:line="240" w:lineRule="auto"/>
+      </w:pPr>
+      <w:r>
+        <w:t>Englisch als primäre Sprache</w:t>
+      </w:r>
+    </w:p>
+    <w:p>
+      <w:pPr>
+        <w:pStyle w:val="Listenabsatz"/>
+        <w:numPr>
+          <w:ilvl w:val="0"/>
+          <w:numId w:val="6"/>
+        </w:numPr>
+        <w:spacing w:after="0" w:line="240" w:lineRule="auto"/>
+      </w:pPr>
+      <w:r>
+        <w:t xml:space="preserve">Spalte „german_varient“ neu </w:t>
+      </w:r>
+      <w:r>
+        <w:sym w:font="Wingdings" w:char="F0E0"/>
+      </w:r>
+      <w:r>
+        <w:t xml:space="preserve"> hier deutsche Varianten (on-the-go ergänzen)</w:t>
+      </w:r>
+    </w:p>
+    <w:p>
+      <w:pPr>
+        <w:pStyle w:val="Listenabsatz"/>
+        <w:numPr>
+          <w:ilvl w:val="0"/>
+          <w:numId w:val="6"/>
+        </w:numPr>
+        <w:spacing w:after="0" w:line="240" w:lineRule="auto"/>
+      </w:pPr>
+      <w:r>
+        <w:t>wenn nur deutsch: englische Variante hinzufügen</w:t>
+      </w:r>
+    </w:p>
+    <w:p>
+      <w:pPr>
+        <w:spacing w:after="0" w:line="240" w:lineRule="auto"/>
+      </w:pPr>
+    </w:p>
+    <w:p>
+      <w:pPr>
+        <w:spacing w:after="0" w:line="240" w:lineRule="auto"/>
         <w:rPr>
           <w:b/>
           <w:bCs/>
         </w:rPr>
-        <w:t xml:space="preserve">Umgang mit </w:t>
-      </w:r>
+      </w:pPr>
       <w:r>
         <w:rPr>
           <w:b/>
           <w:bCs/>
         </w:rPr>
-        <w:t>Wiederholung</w:t>
+        <w:t>Grammatische Standards</w:t>
       </w:r>
       <w:r>
         <w:rPr>
           <w:b/>
           <w:bCs/>
         </w:rPr>
-        <w:t xml:space="preserve">en/Dopplungen </w:t>
-      </w:r>
-      <w:r>
+        <w:t xml:space="preserve"> bei Tagbezeichnungen</w:t>
+      </w:r>
+    </w:p>
+    <w:p>
+      <w:pPr>
+        <w:pStyle w:val="Listenabsatz"/>
+        <w:numPr>
+          <w:ilvl w:val="0"/>
+          <w:numId w:val="3"/>
+        </w:numPr>
+        <w:spacing w:after="0" w:line="240" w:lineRule="auto"/>
+      </w:pPr>
+      <w:r>
+        <w:t>was soll als Norm angenommen werden?</w:t>
+      </w:r>
+    </w:p>
+    <w:p>
+      <w:pPr>
+        <w:pStyle w:val="Listenabsatz"/>
+        <w:numPr>
+          <w:ilvl w:val="0"/>
+          <w:numId w:val="3"/>
+        </w:numPr>
+        <w:spacing w:after="0" w:line="240" w:lineRule="auto"/>
+      </w:pPr>
+      <w:r>
+        <w:t>Groß- und Kleinschreibung</w:t>
+      </w:r>
+      <w:r>
+        <w:t>?</w:t>
+      </w:r>
+    </w:p>
+    <w:p>
+      <w:pPr>
+        <w:pStyle w:val="Listenabsatz"/>
+        <w:numPr>
+          <w:ilvl w:val="0"/>
+          <w:numId w:val="3"/>
+        </w:numPr>
+        <w:spacing w:after="0" w:line="240" w:lineRule="auto"/>
+      </w:pPr>
+      <w:r>
+        <w:t xml:space="preserve">woran bei Rechtschreibung orientieren? </w:t>
+      </w:r>
+      <w:r>
+        <w:t xml:space="preserve">(z.B. open-source vs. open source, analyze vs. analyse) </w:t>
+      </w:r>
+    </w:p>
+    <w:p>
+      <w:pPr>
+        <w:pStyle w:val="Listenabsatz"/>
+        <w:numPr>
+          <w:ilvl w:val="0"/>
+          <w:numId w:val="3"/>
+        </w:numPr>
+        <w:spacing w:after="0" w:line="240" w:lineRule="auto"/>
+      </w:pPr>
+      <w:r>
+        <w:t>Abkürzungen immer auflösen?</w:t>
+      </w:r>
+    </w:p>
+    <w:p>
+      <w:pPr>
+        <w:pStyle w:val="Listenabsatz"/>
+        <w:numPr>
+          <w:ilvl w:val="0"/>
+          <w:numId w:val="3"/>
+        </w:numPr>
+        <w:spacing w:after="0" w:line="240" w:lineRule="auto"/>
+      </w:pPr>
+      <w:r>
+        <w:t>Verben: Infinitiv vs. Imperativ</w:t>
+      </w:r>
+    </w:p>
+    <w:p>
+      <w:pPr>
+        <w:pStyle w:val="Listenabsatz"/>
+        <w:numPr>
+          <w:ilvl w:val="0"/>
+          <w:numId w:val="3"/>
+        </w:numPr>
+        <w:spacing w:after="0" w:line="240" w:lineRule="auto"/>
+      </w:pPr>
+      <w:r>
+        <w:t>Nomen: Singular vs. Plural</w:t>
+      </w:r>
+    </w:p>
+    <w:p>
+      <w:pPr>
+        <w:pStyle w:val="Listenabsatz"/>
+        <w:numPr>
+          <w:ilvl w:val="0"/>
+          <w:numId w:val="3"/>
+        </w:numPr>
+        <w:spacing w:after="0" w:line="240" w:lineRule="auto"/>
+      </w:pPr>
+      <w:r>
+        <w:t>mitunter abhängig von Sprachwahl</w:t>
+      </w:r>
+    </w:p>
+    <w:p>
+      <w:pPr>
+        <w:spacing w:after="0" w:line="240" w:lineRule="auto"/>
+      </w:pPr>
+    </w:p>
+    <w:p>
+      <w:pPr>
+        <w:spacing w:after="0" w:line="240" w:lineRule="auto"/>
         <w:rPr>
           <w:b/>
           <w:bCs/>
         </w:rPr>
-        <w:t>in verschiedenen Kategorien</w:t>
-      </w:r>
-    </w:p>
-    <w:p>
-      <w:pPr>
-        <w:pStyle w:val="Listenabsatz"/>
-        <w:numPr>
-          <w:ilvl w:val="0"/>
-          <w:numId w:val="2"/>
-        </w:numPr>
-        <w:spacing w:after="0" w:line="240" w:lineRule="auto"/>
-      </w:pPr>
-      <w:r>
-        <w:t xml:space="preserve">blog – blogging </w:t>
-      </w:r>
-    </w:p>
-    <w:p>
-      <w:pPr>
-        <w:pStyle w:val="Listenabsatz"/>
-        <w:numPr>
-          <w:ilvl w:val="0"/>
-          <w:numId w:val="2"/>
-        </w:numPr>
-        <w:spacing w:after="0" w:line="240" w:lineRule="auto"/>
-      </w:pPr>
-      <w:r>
-        <w:t>archival studies – archives – archiving – archivists</w:t>
-      </w:r>
-    </w:p>
-    <w:p>
-      <w:pPr>
-        <w:pStyle w:val="Listenabsatz"/>
-        <w:numPr>
-          <w:ilvl w:val="0"/>
-          <w:numId w:val="2"/>
-        </w:numPr>
-        <w:spacing w:after="0" w:line="240" w:lineRule="auto"/>
-      </w:pPr>
-      <w:r>
-        <w:t>libraries – librarians – library science</w:t>
-      </w:r>
-    </w:p>
-    <w:p>
-      <w:pPr>
-        <w:pStyle w:val="Listenabsatz"/>
-        <w:numPr>
-          <w:ilvl w:val="0"/>
-          <w:numId w:val="4"/>
-        </w:numPr>
-        <w:spacing w:after="0" w:line="240" w:lineRule="auto"/>
-      </w:pPr>
-      <w:r>
-        <w:t>nebeneinander bestehen lassen (auch wegen unterschiedlicher Gruppen) vs. vereinheitlichen und auf abstraktes Überkonzept zurückführen?</w:t>
-      </w:r>
-    </w:p>
-    <w:p>
-      <w:pPr>
-        <w:spacing w:after="0" w:line="240" w:lineRule="auto"/>
-      </w:pPr>
-    </w:p>
-    <w:p>
-      <w:pPr>
-        <w:spacing w:after="0" w:line="240" w:lineRule="auto"/>
+      </w:pPr>
+      <w:r>
         <w:rPr>
           <w:b/>
           <w:bCs/>
         </w:rPr>
-      </w:pPr>
-      <w:r>
+        <w:t>Endentscheidung Grammatik:</w:t>
+      </w:r>
+    </w:p>
+    <w:p>
+      <w:pPr>
+        <w:pStyle w:val="Listenabsatz"/>
+        <w:numPr>
+          <w:ilvl w:val="0"/>
+          <w:numId w:val="3"/>
+        </w:numPr>
+        <w:spacing w:after="0" w:line="240" w:lineRule="auto"/>
+      </w:pPr>
+      <w:r>
+        <w:t>möglichst Kleinschreibung</w:t>
+      </w:r>
+      <w:r>
+        <w:t xml:space="preserve"> </w:t>
+      </w:r>
+    </w:p>
+    <w:p>
+      <w:pPr>
+        <w:pStyle w:val="Listenabsatz"/>
+        <w:numPr>
+          <w:ilvl w:val="0"/>
+          <w:numId w:val="3"/>
+        </w:numPr>
+        <w:spacing w:after="0" w:line="240" w:lineRule="auto"/>
+      </w:pPr>
+      <w:r>
+        <w:t>British English</w:t>
+      </w:r>
+    </w:p>
+    <w:p>
+      <w:pPr>
+        <w:pStyle w:val="Listenabsatz"/>
+        <w:numPr>
+          <w:ilvl w:val="0"/>
+          <w:numId w:val="3"/>
+        </w:numPr>
+        <w:spacing w:after="0" w:line="240" w:lineRule="auto"/>
+      </w:pPr>
+      <w:r>
+        <w:t>Referenzwerk auswählen (z.B. Oxford Dictionary, Merriam-Webster)</w:t>
+      </w:r>
+    </w:p>
+    <w:p>
+      <w:pPr>
+        <w:pStyle w:val="Listenabsatz"/>
+        <w:numPr>
+          <w:ilvl w:val="0"/>
+          <w:numId w:val="3"/>
+        </w:numPr>
+        <w:spacing w:after="0" w:line="240" w:lineRule="auto"/>
+      </w:pPr>
+      <w:r>
+        <w:t xml:space="preserve">Abkürzungen: nicht immer auflösbar, gängige Abkürzungen belassen und </w:t>
+      </w:r>
+      <w:r>
+        <w:t>als prefLabel behandeln</w:t>
+      </w:r>
+    </w:p>
+    <w:p>
+      <w:pPr>
+        <w:pStyle w:val="Listenabsatz"/>
+        <w:numPr>
+          <w:ilvl w:val="0"/>
+          <w:numId w:val="3"/>
+        </w:numPr>
+        <w:spacing w:after="0" w:line="240" w:lineRule="auto"/>
+      </w:pPr>
+      <w:r>
+        <w:t>Orientierung an Tadirah: -ing-Endungen (Gerundium), z.B. analysing</w:t>
+      </w:r>
+    </w:p>
+    <w:p>
+      <w:pPr>
+        <w:pStyle w:val="Listenabsatz"/>
+        <w:numPr>
+          <w:ilvl w:val="0"/>
+          <w:numId w:val="3"/>
+        </w:numPr>
+        <w:spacing w:after="0" w:line="240" w:lineRule="auto"/>
+      </w:pPr>
+      <w:r>
+        <w:t>Singular (außer Fälle, die nur im Plural auftreten)</w:t>
+      </w:r>
+    </w:p>
+    <w:p>
+      <w:pPr>
+        <w:spacing w:after="0" w:line="240" w:lineRule="auto"/>
+      </w:pPr>
+    </w:p>
+    <w:p>
+      <w:pPr>
+        <w:spacing w:after="0" w:line="240" w:lineRule="auto"/>
         <w:rPr>
           <w:b/>
           <w:bCs/>
         </w:rPr>
-        <w:t xml:space="preserve">Umgang mit </w:t>
-      </w:r>
+      </w:pPr>
       <w:r>
         <w:rPr>
           <w:b/>
           <w:bCs/>
         </w:rPr>
+        <w:t xml:space="preserve">Umgang mit </w:t>
+      </w:r>
+      <w:r>
+        <w:rPr>
+          <w:b/>
+          <w:bCs/>
+        </w:rPr>
+        <w:t>Wiederholung</w:t>
+      </w:r>
+      <w:r>
+        <w:rPr>
+          <w:b/>
+          <w:bCs/>
+        </w:rPr>
+        <w:t xml:space="preserve">en/Dopplungen </w:t>
+      </w:r>
+      <w:r>
+        <w:rPr>
+          <w:b/>
+          <w:bCs/>
+        </w:rPr>
+        <w:t>in verschiedenen Kategorien</w:t>
+      </w:r>
+    </w:p>
+    <w:p>
+      <w:pPr>
+        <w:pStyle w:val="Listenabsatz"/>
+        <w:numPr>
+          <w:ilvl w:val="0"/>
+          <w:numId w:val="2"/>
+        </w:numPr>
+        <w:spacing w:after="0" w:line="240" w:lineRule="auto"/>
+      </w:pPr>
+      <w:r>
+        <w:t xml:space="preserve">blog – blogging </w:t>
+      </w:r>
+    </w:p>
+    <w:p>
+      <w:pPr>
+        <w:pStyle w:val="Listenabsatz"/>
+        <w:numPr>
+          <w:ilvl w:val="0"/>
+          <w:numId w:val="2"/>
+        </w:numPr>
+        <w:spacing w:after="0" w:line="240" w:lineRule="auto"/>
+      </w:pPr>
+      <w:r>
+        <w:t>archival studies – archives – archiving – archivists</w:t>
+      </w:r>
+    </w:p>
+    <w:p>
+      <w:pPr>
+        <w:pStyle w:val="Listenabsatz"/>
+        <w:numPr>
+          <w:ilvl w:val="0"/>
+          <w:numId w:val="2"/>
+        </w:numPr>
+        <w:spacing w:after="0" w:line="240" w:lineRule="auto"/>
+      </w:pPr>
+      <w:r>
+        <w:t>libraries – librarians – library science</w:t>
+      </w:r>
+    </w:p>
+    <w:p>
+      <w:pPr>
+        <w:pStyle w:val="Listenabsatz"/>
+        <w:numPr>
+          <w:ilvl w:val="0"/>
+          <w:numId w:val="4"/>
+        </w:numPr>
+        <w:spacing w:after="0" w:line="240" w:lineRule="auto"/>
+      </w:pPr>
+      <w:r>
+        <w:t>nebeneinander bestehen lassen (auch wegen unterschiedlicher Gruppen) vs. vereinheitlichen und auf abstraktes Überkonzept zurückführen?</w:t>
+      </w:r>
+    </w:p>
+    <w:p>
+      <w:pPr>
+        <w:spacing w:after="0" w:line="240" w:lineRule="auto"/>
+      </w:pPr>
+    </w:p>
+    <w:p>
+      <w:pPr>
+        <w:spacing w:after="0" w:line="240" w:lineRule="auto"/>
+      </w:pPr>
+      <w:r>
+        <w:rPr>
+          <w:b/>
+          <w:bCs/>
+        </w:rPr>
+        <w:t>Endentscheidung:</w:t>
+      </w:r>
+      <w:r>
+        <w:rPr>
+          <w:b/>
+          <w:bCs/>
+        </w:rPr>
+        <w:t xml:space="preserve"> </w:t>
+      </w:r>
+      <w:r>
+        <w:t>nebeneinander bestehen lassen</w:t>
+      </w:r>
+    </w:p>
+    <w:p>
+      <w:pPr>
+        <w:pStyle w:val="Listenabsatz"/>
+        <w:numPr>
+          <w:ilvl w:val="0"/>
+          <w:numId w:val="2"/>
+        </w:numPr>
+        <w:spacing w:after="0" w:line="240" w:lineRule="auto"/>
+      </w:pPr>
+      <w:r>
+        <w:t>im Idealfall am Ende: jeder Zotero-Eintrag durch zwei Dimensionen (Disziplin-Method/Activity vs. Object-Type) getaggt</w:t>
+      </w:r>
+    </w:p>
+    <w:p>
+      <w:pPr>
+        <w:spacing w:after="0" w:line="240" w:lineRule="auto"/>
+      </w:pPr>
+    </w:p>
+    <w:p>
+      <w:pPr>
+        <w:spacing w:after="0" w:line="240" w:lineRule="auto"/>
+        <w:rPr>
+          <w:b/>
+          <w:bCs/>
+        </w:rPr>
+      </w:pPr>
+      <w:r>
+        <w:rPr>
+          <w:b/>
+          <w:bCs/>
+        </w:rPr>
+        <w:t xml:space="preserve">Umgang mit </w:t>
+      </w:r>
+      <w:r>
+        <w:rPr>
+          <w:b/>
+          <w:bCs/>
+        </w:rPr>
         <w:t>Eigennamen/Entitäten</w:t>
       </w:r>
     </w:p>
@@ -905,6 +1313,7 @@
         <w:spacing w:after="0" w:line="240" w:lineRule="auto"/>
       </w:pPr>
       <w:r>
+        <w:lastRenderedPageBreak/>
         <w:t>Clinton, Bill vs. Bill Clinton</w:t>
       </w:r>
     </w:p>
@@ -1024,17 +1433,23 @@
     <w:p>
       <w:pPr>
         <w:spacing w:after="0" w:line="240" w:lineRule="auto"/>
+      </w:pPr>
+      <w:r>
         <w:rPr>
           <w:b/>
           <w:bCs/>
         </w:rPr>
-      </w:pPr>
+        <w:t>Endentscheidung</w:t>
+      </w:r>
       <w:r>
         <w:rPr>
           <w:b/>
           <w:bCs/>
         </w:rPr>
-        <w:t>generell: Umgang mit Klammerausdrücken</w:t>
+        <w:t xml:space="preserve"> Kategorien</w:t>
+      </w:r>
+      <w:r>
+        <w:t>:</w:t>
       </w:r>
     </w:p>
     <w:p>
@@ -1047,7 +1462,7 @@
         <w:spacing w:after="0" w:line="240" w:lineRule="auto"/>
       </w:pPr>
       <w:r>
-        <w:t>modernism (literature)</w:t>
+        <w:t>Entitäten weglassen</w:t>
       </w:r>
     </w:p>
     <w:p>
@@ -1058,145 +1473,12 @@
           <w:numId w:val="2"/>
         </w:numPr>
         <w:spacing w:after="0" w:line="240" w:lineRule="auto"/>
-        <w:rPr>
-          <w:lang w:val="en-US"/>
-        </w:rPr>
-      </w:pPr>
-      <w:r>
-        <w:rPr>
-          <w:lang w:val="en-US"/>
-        </w:rPr>
-        <w:t>minnesota, university of (minnesota population center)</w:t>
-      </w:r>
-    </w:p>
-    <w:p>
-      <w:pPr>
-        <w:pStyle w:val="Listenabsatz"/>
-        <w:numPr>
-          <w:ilvl w:val="0"/>
-          <w:numId w:val="2"/>
-        </w:numPr>
-        <w:spacing w:after="0" w:line="240" w:lineRule="auto"/>
-        <w:rPr>
-          <w:lang w:val="en-US"/>
-        </w:rPr>
-      </w:pPr>
-      <w:r>
-        <w:rPr>
-          <w:lang w:val="en-US"/>
-        </w:rPr>
-        <w:t>rosenzweig, roy (obituary)</w:t>
-      </w:r>
-    </w:p>
-    <w:p>
-      <w:pPr>
-        <w:pStyle w:val="Listenabsatz"/>
-        <w:numPr>
-          <w:ilvl w:val="0"/>
-          <w:numId w:val="2"/>
-        </w:numPr>
-        <w:spacing w:after="0" w:line="240" w:lineRule="auto"/>
-        <w:rPr>
-          <w:lang w:val="en-US"/>
-        </w:rPr>
-      </w:pPr>
-      <w:r>
-        <w:rPr>
-          <w:lang w:val="en-US"/>
-        </w:rPr>
-        <w:t>information systems applications (incl.internet)</w:t>
-      </w:r>
-    </w:p>
-    <w:p>
-      <w:pPr>
-        <w:pStyle w:val="Listenabsatz"/>
-        <w:numPr>
-          <w:ilvl w:val="0"/>
-          <w:numId w:val="2"/>
-        </w:numPr>
-        <w:spacing w:after="0" w:line="240" w:lineRule="auto"/>
-        <w:rPr>
-          <w:lang w:val="en-US"/>
-        </w:rPr>
-      </w:pPr>
-      <w:r>
-        <w:rPr>
-          <w:lang w:val="en-US"/>
-        </w:rPr>
-        <w:t>technology (applied sciences)</w:t>
-      </w:r>
-    </w:p>
-    <w:p>
-      <w:pPr>
-        <w:pStyle w:val="Listenabsatz"/>
-        <w:numPr>
-          <w:ilvl w:val="0"/>
-          <w:numId w:val="2"/>
-        </w:numPr>
-        <w:spacing w:after="0" w:line="240" w:lineRule="auto"/>
-        <w:rPr>
-          <w:lang w:val="en-US"/>
-        </w:rPr>
-      </w:pPr>
-      <w:r>
-        <w:rPr>
-          <w:lang w:val="en-US"/>
-        </w:rPr>
-        <w:t>textbooks (review article)</w:t>
-      </w:r>
-    </w:p>
-    <w:p>
-      <w:pPr>
-        <w:pStyle w:val="Listenabsatz"/>
-        <w:numPr>
-          <w:ilvl w:val="0"/>
-          <w:numId w:val="2"/>
-        </w:numPr>
-        <w:spacing w:after="0" w:line="240" w:lineRule="auto"/>
-        <w:rPr>
-          <w:lang w:val="en-US"/>
-        </w:rPr>
-      </w:pPr>
-      <w:r>
-        <w:rPr>
-          <w:lang w:val="en-US"/>
-        </w:rPr>
-        <w:t>text processing (computer science)</w:t>
-      </w:r>
-    </w:p>
-    <w:p>
-      <w:pPr>
-        <w:pStyle w:val="Listenabsatz"/>
-        <w:numPr>
-          <w:ilvl w:val="0"/>
-          <w:numId w:val="2"/>
-        </w:numPr>
-        <w:spacing w:after="0" w:line="240" w:lineRule="auto"/>
-        <w:rPr>
-          <w:lang w:val="en-US"/>
-        </w:rPr>
-      </w:pPr>
-      <w:r>
-        <w:rPr>
-          <w:lang w:val="en-US"/>
-        </w:rPr>
-        <w:t>internet (review article)</w:t>
-      </w:r>
-    </w:p>
-    <w:p>
-      <w:pPr>
-        <w:pStyle w:val="Listenabsatz"/>
-        <w:numPr>
-          <w:ilvl w:val="0"/>
-          <w:numId w:val="4"/>
-        </w:numPr>
-        <w:spacing w:after="0" w:line="240" w:lineRule="auto"/>
-      </w:pPr>
-      <w:r>
-        <w:t>löschen, als eigenes Keyword o</w:t>
-      </w:r>
-      <w:r>
-        <w:t>der in Text von Keyword integrieren?</w:t>
+      </w:pPr>
+      <w:r>
+        <w:t xml:space="preserve">Hintergrund: </w:t>
+      </w:r>
+      <w:r>
+        <w:t>oftmals Wiederholung in Titel</w:t>
       </w:r>
     </w:p>
     <w:p>
@@ -1217,6 +1499,223 @@
           <w:b/>
           <w:bCs/>
         </w:rPr>
+        <w:t>generell: Umgang mit Klammerausdrücken</w:t>
+      </w:r>
+    </w:p>
+    <w:p>
+      <w:pPr>
+        <w:pStyle w:val="Listenabsatz"/>
+        <w:numPr>
+          <w:ilvl w:val="0"/>
+          <w:numId w:val="2"/>
+        </w:numPr>
+        <w:spacing w:after="0" w:line="240" w:lineRule="auto"/>
+      </w:pPr>
+      <w:r>
+        <w:t>modernism (literature)</w:t>
+      </w:r>
+    </w:p>
+    <w:p>
+      <w:pPr>
+        <w:pStyle w:val="Listenabsatz"/>
+        <w:numPr>
+          <w:ilvl w:val="0"/>
+          <w:numId w:val="2"/>
+        </w:numPr>
+        <w:spacing w:after="0" w:line="240" w:lineRule="auto"/>
+        <w:rPr>
+          <w:lang w:val="en-US"/>
+        </w:rPr>
+      </w:pPr>
+      <w:r>
+        <w:rPr>
+          <w:lang w:val="en-US"/>
+        </w:rPr>
+        <w:t>minnesota, university of (minnesota population center)</w:t>
+      </w:r>
+    </w:p>
+    <w:p>
+      <w:pPr>
+        <w:pStyle w:val="Listenabsatz"/>
+        <w:numPr>
+          <w:ilvl w:val="0"/>
+          <w:numId w:val="2"/>
+        </w:numPr>
+        <w:spacing w:after="0" w:line="240" w:lineRule="auto"/>
+        <w:rPr>
+          <w:lang w:val="en-US"/>
+        </w:rPr>
+      </w:pPr>
+      <w:r>
+        <w:rPr>
+          <w:lang w:val="en-US"/>
+        </w:rPr>
+        <w:t>rosenzweig, roy (obituary)</w:t>
+      </w:r>
+    </w:p>
+    <w:p>
+      <w:pPr>
+        <w:pStyle w:val="Listenabsatz"/>
+        <w:numPr>
+          <w:ilvl w:val="0"/>
+          <w:numId w:val="2"/>
+        </w:numPr>
+        <w:spacing w:after="0" w:line="240" w:lineRule="auto"/>
+        <w:rPr>
+          <w:lang w:val="en-US"/>
+        </w:rPr>
+      </w:pPr>
+      <w:r>
+        <w:rPr>
+          <w:lang w:val="en-US"/>
+        </w:rPr>
+        <w:t>information systems applications (incl.internet)</w:t>
+      </w:r>
+    </w:p>
+    <w:p>
+      <w:pPr>
+        <w:pStyle w:val="Listenabsatz"/>
+        <w:numPr>
+          <w:ilvl w:val="0"/>
+          <w:numId w:val="2"/>
+        </w:numPr>
+        <w:spacing w:after="0" w:line="240" w:lineRule="auto"/>
+        <w:rPr>
+          <w:lang w:val="en-US"/>
+        </w:rPr>
+      </w:pPr>
+      <w:r>
+        <w:rPr>
+          <w:lang w:val="en-US"/>
+        </w:rPr>
+        <w:t>technology (applied sciences)</w:t>
+      </w:r>
+    </w:p>
+    <w:p>
+      <w:pPr>
+        <w:pStyle w:val="Listenabsatz"/>
+        <w:numPr>
+          <w:ilvl w:val="0"/>
+          <w:numId w:val="2"/>
+        </w:numPr>
+        <w:spacing w:after="0" w:line="240" w:lineRule="auto"/>
+        <w:rPr>
+          <w:lang w:val="en-US"/>
+        </w:rPr>
+      </w:pPr>
+      <w:r>
+        <w:rPr>
+          <w:lang w:val="en-US"/>
+        </w:rPr>
+        <w:t>textbooks (review article)</w:t>
+      </w:r>
+    </w:p>
+    <w:p>
+      <w:pPr>
+        <w:pStyle w:val="Listenabsatz"/>
+        <w:numPr>
+          <w:ilvl w:val="0"/>
+          <w:numId w:val="2"/>
+        </w:numPr>
+        <w:spacing w:after="0" w:line="240" w:lineRule="auto"/>
+        <w:rPr>
+          <w:lang w:val="en-US"/>
+        </w:rPr>
+      </w:pPr>
+      <w:r>
+        <w:rPr>
+          <w:lang w:val="en-US"/>
+        </w:rPr>
+        <w:t>text processing (computer science)</w:t>
+      </w:r>
+    </w:p>
+    <w:p>
+      <w:pPr>
+        <w:pStyle w:val="Listenabsatz"/>
+        <w:numPr>
+          <w:ilvl w:val="0"/>
+          <w:numId w:val="2"/>
+        </w:numPr>
+        <w:spacing w:after="0" w:line="240" w:lineRule="auto"/>
+        <w:rPr>
+          <w:lang w:val="en-US"/>
+        </w:rPr>
+      </w:pPr>
+      <w:r>
+        <w:rPr>
+          <w:lang w:val="en-US"/>
+        </w:rPr>
+        <w:t>internet (review article)</w:t>
+      </w:r>
+    </w:p>
+    <w:p>
+      <w:pPr>
+        <w:pStyle w:val="Listenabsatz"/>
+        <w:numPr>
+          <w:ilvl w:val="0"/>
+          <w:numId w:val="4"/>
+        </w:numPr>
+        <w:spacing w:after="0" w:line="240" w:lineRule="auto"/>
+      </w:pPr>
+      <w:r>
+        <w:t>löschen, als eigenes Keyword o</w:t>
+      </w:r>
+      <w:r>
+        <w:t>der in Text von Keyword integrieren?</w:t>
+      </w:r>
+    </w:p>
+    <w:p>
+      <w:pPr>
+        <w:spacing w:after="0" w:line="240" w:lineRule="auto"/>
+      </w:pPr>
+    </w:p>
+    <w:p>
+      <w:pPr>
+        <w:spacing w:after="0" w:line="240" w:lineRule="auto"/>
+        <w:rPr>
+          <w:b/>
+          <w:bCs/>
+        </w:rPr>
+      </w:pPr>
+      <w:r>
+        <w:rPr>
+          <w:b/>
+          <w:bCs/>
+        </w:rPr>
+        <w:t>Endentscheidung Klammerausdrücke:</w:t>
+      </w:r>
+    </w:p>
+    <w:p>
+      <w:pPr>
+        <w:pStyle w:val="Listenabsatz"/>
+        <w:numPr>
+          <w:ilvl w:val="0"/>
+          <w:numId w:val="2"/>
+        </w:numPr>
+        <w:spacing w:after="0" w:line="240" w:lineRule="auto"/>
+      </w:pPr>
+      <w:r>
+        <w:t>Sammeln und im Plenum besprechen (einzeln zu lösen)</w:t>
+      </w:r>
+    </w:p>
+    <w:p>
+      <w:pPr>
+        <w:spacing w:after="0" w:line="240" w:lineRule="auto"/>
+      </w:pPr>
+    </w:p>
+    <w:p>
+      <w:pPr>
+        <w:spacing w:after="0" w:line="240" w:lineRule="auto"/>
+        <w:rPr>
+          <w:b/>
+          <w:bCs/>
+        </w:rPr>
+      </w:pPr>
+      <w:r>
+        <w:rPr>
+          <w:b/>
+          <w:bCs/>
+        </w:rPr>
         <w:t>Ziehen von Grenzen bei Auftrennen einzelner Keywords in mehrere Keywords</w:t>
       </w:r>
     </w:p>
@@ -1235,8 +1734,78 @@
     </w:p>
     <w:p>
       <w:pPr>
-        <w:spacing w:after="0" w:line="240" w:lineRule="auto"/>
-      </w:pPr>
+        <w:pStyle w:val="Listenabsatz"/>
+        <w:numPr>
+          <w:ilvl w:val="0"/>
+          <w:numId w:val="2"/>
+        </w:numPr>
+        <w:spacing w:after="0" w:line="240" w:lineRule="auto"/>
+      </w:pPr>
+      <w:r>
+        <w:t xml:space="preserve">study/learning/teaching etc. </w:t>
+      </w:r>
+      <w:r>
+        <w:sym w:font="Wingdings" w:char="F0E0"/>
+      </w:r>
+      <w:r>
+        <w:t xml:space="preserve"> zusammenführen mit Überbe</w:t>
+      </w:r>
+      <w:r>
+        <w:t>griff, z.B. education</w:t>
+      </w:r>
+    </w:p>
+    <w:p>
+      <w:pPr>
+        <w:spacing w:after="0" w:line="240" w:lineRule="auto"/>
+      </w:pPr>
+    </w:p>
+    <w:p>
+      <w:pPr>
+        <w:spacing w:after="0" w:line="240" w:lineRule="auto"/>
+      </w:pPr>
+      <w:r>
+        <w:rPr>
+          <w:b/>
+          <w:bCs/>
+        </w:rPr>
+        <w:t xml:space="preserve">Endentscheidung </w:t>
+      </w:r>
+      <w:r>
+        <w:rPr>
+          <w:b/>
+          <w:bCs/>
+        </w:rPr>
+        <w:t>Splitting</w:t>
+      </w:r>
+      <w:r>
+        <w:t>:</w:t>
+      </w:r>
+    </w:p>
+    <w:p>
+      <w:pPr>
+        <w:pStyle w:val="Listenabsatz"/>
+        <w:numPr>
+          <w:ilvl w:val="0"/>
+          <w:numId w:val="2"/>
+        </w:numPr>
+        <w:spacing w:after="0" w:line="240" w:lineRule="auto"/>
+      </w:pPr>
+      <w:r>
+        <w:t>Splitting, wo möglich</w:t>
+      </w:r>
+    </w:p>
+    <w:p>
+      <w:pPr>
+        <w:pStyle w:val="Listenabsatz"/>
+        <w:numPr>
+          <w:ilvl w:val="0"/>
+          <w:numId w:val="2"/>
+        </w:numPr>
+        <w:spacing w:after="0" w:line="240" w:lineRule="auto"/>
+      </w:pPr>
+      <w:r>
+        <w:t>Löschen, wenn völlig unklar</w:t>
+      </w:r>
     </w:p>
     <w:sectPr>
       <w:pgSz w:w="11906" w:h="16838"/>
@@ -1248,9 +1817,171 @@
 </w:document>
 </file>
 
+<file path=word/endnotes.xml><?xml version="1.0" encoding="utf-8"?>
+<w:endnotes xmlns:wpc="http://schemas.microsoft.com/office/word/2010/wordprocessingCanvas" xmlns:cx="http://schemas.microsoft.com/office/drawing/2014/chartex" xmlns:cx1="http://schemas.microsoft.com/office/drawing/2015/9/8/chartex" xmlns:cx2="http://schemas.microsoft.com/office/drawing/2015/10/21/chartex" xmlns:cx3="http://schemas.microsoft.com/office/drawing/2016/5/9/chartex" xmlns:cx4="http://schemas.microsoft.com/office/drawing/2016/5/10/chartex" xmlns:cx5="http://schemas.microsoft.com/office/drawing/2016/5/11/chartex" xmlns:cx6="http://schemas.microsoft.com/office/drawing/2016/5/12/chartex" xmlns:cx7="http://schemas.microsoft.com/office/drawing/2016/5/13/chartex" xmlns:cx8="http://schemas.microsoft.com/office/drawing/2016/5/14/chartex" xmlns:mc="http://schemas.openxmlformats.org/markup-compatibility/2006" xmlns:aink="http://schemas.microsoft.com/office/drawing/2016/ink" xmlns:am3d="http://schemas.microsoft.com/office/drawing/2017/model3d" xmlns:o="urn:schemas-microsoft-com:office:office" xmlns:oel="http://schemas.microsoft.com/office/2019/extlst" xmlns:r="http://schemas.openxmlformats.org/officeDocument/2006/relationships" xmlns:m="http://schemas.openxmlformats.org/officeDocument/2006/math" xmlns:v="urn:schemas-microsoft-com:vml" xmlns:wp14="http://schemas.microsoft.com/office/word/2010/wordprocessingDrawing" xmlns:wp="http://schemas.openxmlformats.org/drawingml/2006/wordprocessingDrawing" xmlns:w10="urn:schemas-microsoft-com:office:word" xmlns:w="http://schemas.openxmlformats.org/wordprocessingml/2006/main" xmlns:w14="http://schemas.microsoft.com/office/word/2010/wordml" xmlns:w15="http://schemas.microsoft.com/office/word/2012/wordml" xmlns:w16cex="http://schemas.microsoft.com/office/word/2018/wordml/cex" xmlns:w16cid="http://schemas.microsoft.com/office/word/2016/wordml/cid" xmlns:w16="http://schemas.microsoft.com/office/word/2018/wordml" xmlns:w16sdtdh="http://schemas.microsoft.com/office/word/2020/wordml/sdtdatahash" xmlns:w16se="http://schemas.microsoft.com/office/word/2015/wordml/symex" xmlns:wpg="http://schemas.microsoft.com/office/word/2010/wordprocessingGroup" xmlns:wpi="http://schemas.microsoft.com/office/word/2010/wordprocessingInk" xmlns:wne="http://schemas.microsoft.com/office/word/2006/wordml" xmlns:wps="http://schemas.microsoft.com/office/word/2010/wordprocessingShape" mc:Ignorable="w14 w15 w16se w16cid w16 w16cex w16sdtdh wp14">
+  <w:endnote w:type="separator" w:id="-1">
+    <w:p>
+      <w:pPr>
+        <w:spacing w:after="0" w:line="240" w:lineRule="auto"/>
+      </w:pPr>
+      <w:r>
+        <w:separator/>
+      </w:r>
+    </w:p>
+  </w:endnote>
+  <w:endnote w:type="continuationSeparator" w:id="0">
+    <w:p>
+      <w:pPr>
+        <w:spacing w:after="0" w:line="240" w:lineRule="auto"/>
+      </w:pPr>
+      <w:r>
+        <w:continuationSeparator/>
+      </w:r>
+    </w:p>
+  </w:endnote>
+</w:endnotes>
+</file>
+
+<file path=word/footnotes.xml><?xml version="1.0" encoding="utf-8"?>
+<w:footnotes xmlns:wpc="http://schemas.microsoft.com/office/word/2010/wordprocessingCanvas" xmlns:cx="http://schemas.microsoft.com/office/drawing/2014/chartex" xmlns:cx1="http://schemas.microsoft.com/office/drawing/2015/9/8/chartex" xmlns:cx2="http://schemas.microsoft.com/office/drawing/2015/10/21/chartex" xmlns:cx3="http://schemas.microsoft.com/office/drawing/2016/5/9/chartex" xmlns:cx4="http://schemas.microsoft.com/office/drawing/2016/5/10/chartex" xmlns:cx5="http://schemas.microsoft.com/office/drawing/2016/5/11/chartex" xmlns:cx6="http://schemas.microsoft.com/office/drawing/2016/5/12/chartex" xmlns:cx7="http://schemas.microsoft.com/office/drawing/2016/5/13/chartex" xmlns:cx8="http://schemas.microsoft.com/office/drawing/2016/5/14/chartex" xmlns:mc="http://schemas.openxmlformats.org/markup-compatibility/2006" xmlns:aink="http://schemas.microsoft.com/office/drawing/2016/ink" xmlns:am3d="http://schemas.microsoft.com/office/drawing/2017/model3d" xmlns:o="urn:schemas-microsoft-com:office:office" xmlns:oel="http://schemas.microsoft.com/office/2019/extlst" xmlns:r="http://schemas.openxmlformats.org/officeDocument/2006/relationships" xmlns:m="http://schemas.openxmlformats.org/officeDocument/2006/math" xmlns:v="urn:schemas-microsoft-com:vml" xmlns:wp14="http://schemas.microsoft.com/office/word/2010/wordprocessingDrawing" xmlns:wp="http://schemas.openxmlformats.org/drawingml/2006/wordprocessingDrawing" xmlns:w10="urn:schemas-microsoft-com:office:word" xmlns:w="http://schemas.openxmlformats.org/wordprocessingml/2006/main" xmlns:w14="http://schemas.microsoft.com/office/word/2010/wordml" xmlns:w15="http://schemas.microsoft.com/office/word/2012/wordml" xmlns:w16cex="http://schemas.microsoft.com/office/word/2018/wordml/cex" xmlns:w16cid="http://schemas.microsoft.com/office/word/2016/wordml/cid" xmlns:w16="http://schemas.microsoft.com/office/word/2018/wordml" xmlns:w16sdtdh="http://schemas.microsoft.com/office/word/2020/wordml/sdtdatahash" xmlns:w16se="http://schemas.microsoft.com/office/word/2015/wordml/symex" xmlns:wpg="http://schemas.microsoft.com/office/word/2010/wordprocessingGroup" xmlns:wpi="http://schemas.microsoft.com/office/word/2010/wordprocessingInk" xmlns:wne="http://schemas.microsoft.com/office/word/2006/wordml" xmlns:wps="http://schemas.microsoft.com/office/word/2010/wordprocessingShape" mc:Ignorable="w14 w15 w16se w16cid w16 w16cex w16sdtdh wp14">
+  <w:footnote w:type="separator" w:id="-1">
+    <w:p>
+      <w:pPr>
+        <w:spacing w:after="0" w:line="240" w:lineRule="auto"/>
+      </w:pPr>
+      <w:r>
+        <w:separator/>
+      </w:r>
+    </w:p>
+  </w:footnote>
+  <w:footnote w:type="continuationSeparator" w:id="0">
+    <w:p>
+      <w:pPr>
+        <w:spacing w:after="0" w:line="240" w:lineRule="auto"/>
+      </w:pPr>
+      <w:r>
+        <w:continuationSeparator/>
+      </w:r>
+    </w:p>
+  </w:footnote>
+</w:footnotes>
+</file>
+
 <file path=word/numbering.xml><?xml version="1.0" encoding="utf-8"?>
 <w:numbering xmlns:wpc="http://schemas.microsoft.com/office/word/2010/wordprocessingCanvas" xmlns:cx="http://schemas.microsoft.com/office/drawing/2014/chartex" xmlns:cx1="http://schemas.microsoft.com/office/drawing/2015/9/8/chartex" xmlns:cx2="http://schemas.microsoft.com/office/drawing/2015/10/21/chartex" xmlns:cx3="http://schemas.microsoft.com/office/drawing/2016/5/9/chartex" xmlns:cx4="http://schemas.microsoft.com/office/drawing/2016/5/10/chartex" xmlns:cx5="http://schemas.microsoft.com/office/drawing/2016/5/11/chartex" xmlns:cx6="http://schemas.microsoft.com/office/drawing/2016/5/12/chartex" xmlns:cx7="http://schemas.microsoft.com/office/drawing/2016/5/13/chartex" xmlns:cx8="http://schemas.microsoft.com/office/drawing/2016/5/14/chartex" xmlns:mc="http://schemas.openxmlformats.org/markup-compatibility/2006" xmlns:aink="http://schemas.microsoft.com/office/drawing/2016/ink" xmlns:am3d="http://schemas.microsoft.com/office/drawing/2017/model3d" xmlns:o="urn:schemas-microsoft-com:office:office" xmlns:oel="http://schemas.microsoft.com/office/2019/extlst" xmlns:r="http://schemas.openxmlformats.org/officeDocument/2006/relationships" xmlns:m="http://schemas.openxmlformats.org/officeDocument/2006/math" xmlns:v="urn:schemas-microsoft-com:vml" xmlns:wp14="http://schemas.microsoft.com/office/word/2010/wordprocessingDrawing" xmlns:wp="http://schemas.openxmlformats.org/drawingml/2006/wordprocessingDrawing" xmlns:w10="urn:schemas-microsoft-com:office:word" xmlns:w="http://schemas.openxmlformats.org/wordprocessingml/2006/main" xmlns:w14="http://schemas.microsoft.com/office/word/2010/wordml" xmlns:w15="http://schemas.microsoft.com/office/word/2012/wordml" xmlns:w16cex="http://schemas.microsoft.com/office/word/2018/wordml/cex" xmlns:w16cid="http://schemas.microsoft.com/office/word/2016/wordml/cid" xmlns:w16="http://schemas.microsoft.com/office/word/2018/wordml" xmlns:w16sdtdh="http://schemas.microsoft.com/office/word/2020/wordml/sdtdatahash" xmlns:w16se="http://schemas.microsoft.com/office/word/2015/wordml/symex" xmlns:wpg="http://schemas.microsoft.com/office/word/2010/wordprocessingGroup" xmlns:wpi="http://schemas.microsoft.com/office/word/2010/wordprocessingInk" xmlns:wne="http://schemas.microsoft.com/office/word/2006/wordml" xmlns:wps="http://schemas.microsoft.com/office/word/2010/wordprocessingShape" mc:Ignorable="w14 w15 w16se w16cid w16 w16cex w16sdtdh wp14">
   <w:abstractNum w:abstractNumId="0" w15:restartNumberingAfterBreak="0">
+    <w:nsid w:val="2C091C3F"/>
+    <w:multiLevelType w:val="hybridMultilevel"/>
+    <w:tmpl w:val="7F1E0504"/>
+    <w:lvl w:ilvl="0" w:tplc="8F04EFEA">
+      <w:numFmt w:val="bullet"/>
+      <w:lvlText w:val="-"/>
+      <w:lvlJc w:val="left"/>
+      <w:pPr>
+        <w:ind w:left="720" w:hanging="360"/>
+      </w:pPr>
+      <w:rPr>
+        <w:rFonts w:ascii="Calibri" w:eastAsiaTheme="minorHAnsi" w:hAnsi="Calibri" w:cs="Calibri" w:hint="default"/>
+      </w:rPr>
+    </w:lvl>
+    <w:lvl w:ilvl="1" w:tplc="0C070003" w:tentative="1">
+      <w:start w:val="1"/>
+      <w:numFmt w:val="bullet"/>
+      <w:lvlText w:val="o"/>
+      <w:lvlJc w:val="left"/>
+      <w:pPr>
+        <w:ind w:left="1440" w:hanging="360"/>
+      </w:pPr>
+      <w:rPr>
+        <w:rFonts w:ascii="Courier New" w:hAnsi="Courier New" w:cs="Courier New" w:hint="default"/>
+      </w:rPr>
+    </w:lvl>
+    <w:lvl w:ilvl="2" w:tplc="0C070005" w:tentative="1">
+      <w:start w:val="1"/>
+      <w:numFmt w:val="bullet"/>
+      <w:lvlText w:val=""/>
+      <w:lvlJc w:val="left"/>
+      <w:pPr>
+        <w:ind w:left="2160" w:hanging="360"/>
+      </w:pPr>
+      <w:rPr>
+        <w:rFonts w:ascii="Wingdings" w:hAnsi="Wingdings" w:hint="default"/>
+      </w:rPr>
+    </w:lvl>
+    <w:lvl w:ilvl="3" w:tplc="0C070001" w:tentative="1">
+      <w:start w:val="1"/>
+      <w:numFmt w:val="bullet"/>
+      <w:lvlText w:val=""/>
+      <w:lvlJc w:val="left"/>
+      <w:pPr>
+        <w:ind w:left="2880" w:hanging="360"/>
+      </w:pPr>
+      <w:rPr>
+        <w:rFonts w:ascii="Symbol" w:hAnsi="Symbol" w:hint="default"/>
+      </w:rPr>
+    </w:lvl>
+    <w:lvl w:ilvl="4" w:tplc="0C070003" w:tentative="1">
+      <w:start w:val="1"/>
+      <w:numFmt w:val="bullet"/>
+      <w:lvlText w:val="o"/>
+      <w:lvlJc w:val="left"/>
+      <w:pPr>
+        <w:ind w:left="3600" w:hanging="360"/>
+      </w:pPr>
+      <w:rPr>
+        <w:rFonts w:ascii="Courier New" w:hAnsi="Courier New" w:cs="Courier New" w:hint="default"/>
+      </w:rPr>
+    </w:lvl>
+    <w:lvl w:ilvl="5" w:tplc="0C070005" w:tentative="1">
+      <w:start w:val="1"/>
+      <w:numFmt w:val="bullet"/>
+      <w:lvlText w:val=""/>
+      <w:lvlJc w:val="left"/>
+      <w:pPr>
+        <w:ind w:left="4320" w:hanging="360"/>
+      </w:pPr>
+      <w:rPr>
+        <w:rFonts w:ascii="Wingdings" w:hAnsi="Wingdings" w:hint="default"/>
+      </w:rPr>
+    </w:lvl>
+    <w:lvl w:ilvl="6" w:tplc="0C070001" w:tentative="1">
+      <w:start w:val="1"/>
+      <w:numFmt w:val="bullet"/>
+      <w:lvlText w:val=""/>
+      <w:lvlJc w:val="left"/>
+      <w:pPr>
+        <w:ind w:left="5040" w:hanging="360"/>
+      </w:pPr>
+      <w:rPr>
+        <w:rFonts w:ascii="Symbol" w:hAnsi="Symbol" w:hint="default"/>
+      </w:rPr>
+    </w:lvl>
+    <w:lvl w:ilvl="7" w:tplc="0C070003" w:tentative="1">
+      <w:start w:val="1"/>
+      <w:numFmt w:val="bullet"/>
+      <w:lvlText w:val="o"/>
+      <w:lvlJc w:val="left"/>
+      <w:pPr>
+        <w:ind w:left="5760" w:hanging="360"/>
+      </w:pPr>
+      <w:rPr>
+        <w:rFonts w:ascii="Courier New" w:hAnsi="Courier New" w:cs="Courier New" w:hint="default"/>
+      </w:rPr>
+    </w:lvl>
+    <w:lvl w:ilvl="8" w:tplc="0C070005" w:tentative="1">
+      <w:start w:val="1"/>
+      <w:numFmt w:val="bullet"/>
+      <w:lvlText w:val=""/>
+      <w:lvlJc w:val="left"/>
+      <w:pPr>
+        <w:ind w:left="6480" w:hanging="360"/>
+      </w:pPr>
+      <w:rPr>
+        <w:rFonts w:ascii="Wingdings" w:hAnsi="Wingdings" w:hint="default"/>
+      </w:rPr>
+    </w:lvl>
+  </w:abstractNum>
+  <w:abstractNum w:abstractNumId="1" w15:restartNumberingAfterBreak="0">
     <w:nsid w:val="3B0568FF"/>
     <w:multiLevelType w:val="hybridMultilevel"/>
     <w:tmpl w:val="2AB269B8"/>
@@ -1362,7 +2093,7 @@
       </w:rPr>
     </w:lvl>
   </w:abstractNum>
-  <w:abstractNum w:abstractNumId="1" w15:restartNumberingAfterBreak="0">
+  <w:abstractNum w:abstractNumId="2" w15:restartNumberingAfterBreak="0">
     <w:nsid w:val="57994B48"/>
     <w:multiLevelType w:val="hybridMultilevel"/>
     <w:tmpl w:val="AFB05E7A"/>
@@ -1474,7 +2205,7 @@
       </w:rPr>
     </w:lvl>
   </w:abstractNum>
-  <w:abstractNum w:abstractNumId="2" w15:restartNumberingAfterBreak="0">
+  <w:abstractNum w:abstractNumId="3" w15:restartNumberingAfterBreak="0">
     <w:nsid w:val="59205EE2"/>
     <w:multiLevelType w:val="hybridMultilevel"/>
     <w:tmpl w:val="BC3264F2"/>
@@ -1586,7 +2317,7 @@
       </w:rPr>
     </w:lvl>
   </w:abstractNum>
-  <w:abstractNum w:abstractNumId="3" w15:restartNumberingAfterBreak="0">
+  <w:abstractNum w:abstractNumId="4" w15:restartNumberingAfterBreak="0">
     <w:nsid w:val="5BDC4927"/>
     <w:multiLevelType w:val="hybridMultilevel"/>
     <w:tmpl w:val="4AAAEFD6"/>
@@ -1699,7 +2430,7 @@
       </w:rPr>
     </w:lvl>
   </w:abstractNum>
-  <w:abstractNum w:abstractNumId="4" w15:restartNumberingAfterBreak="0">
+  <w:abstractNum w:abstractNumId="5" w15:restartNumberingAfterBreak="0">
     <w:nsid w:val="605B4DD0"/>
     <w:multiLevelType w:val="hybridMultilevel"/>
     <w:tmpl w:val="E144A47E"/>
@@ -1812,7 +2543,120 @@
       </w:rPr>
     </w:lvl>
   </w:abstractNum>
-  <w:abstractNum w:abstractNumId="5" w15:restartNumberingAfterBreak="0">
+  <w:abstractNum w:abstractNumId="6" w15:restartNumberingAfterBreak="0">
+    <w:nsid w:val="657E574F"/>
+    <w:multiLevelType w:val="hybridMultilevel"/>
+    <w:tmpl w:val="92CE66F4"/>
+    <w:lvl w:ilvl="0" w:tplc="0C070001">
+      <w:start w:val="1"/>
+      <w:numFmt w:val="bullet"/>
+      <w:lvlText w:val=""/>
+      <w:lvlJc w:val="left"/>
+      <w:pPr>
+        <w:ind w:left="720" w:hanging="360"/>
+      </w:pPr>
+      <w:rPr>
+        <w:rFonts w:ascii="Symbol" w:hAnsi="Symbol" w:hint="default"/>
+      </w:rPr>
+    </w:lvl>
+    <w:lvl w:ilvl="1" w:tplc="0C070003">
+      <w:start w:val="1"/>
+      <w:numFmt w:val="bullet"/>
+      <w:lvlText w:val="o"/>
+      <w:lvlJc w:val="left"/>
+      <w:pPr>
+        <w:ind w:left="1440" w:hanging="360"/>
+      </w:pPr>
+      <w:rPr>
+        <w:rFonts w:ascii="Courier New" w:hAnsi="Courier New" w:cs="Courier New" w:hint="default"/>
+      </w:rPr>
+    </w:lvl>
+    <w:lvl w:ilvl="2" w:tplc="0C070005" w:tentative="1">
+      <w:start w:val="1"/>
+      <w:numFmt w:val="bullet"/>
+      <w:lvlText w:val=""/>
+      <w:lvlJc w:val="left"/>
+      <w:pPr>
+        <w:ind w:left="2160" w:hanging="360"/>
+      </w:pPr>
+      <w:rPr>
+        <w:rFonts w:ascii="Wingdings" w:hAnsi="Wingdings" w:hint="default"/>
+      </w:rPr>
+    </w:lvl>
+    <w:lvl w:ilvl="3" w:tplc="0C070001" w:tentative="1">
+      <w:start w:val="1"/>
+      <w:numFmt w:val="bullet"/>
+      <w:lvlText w:val=""/>
+      <w:lvlJc w:val="left"/>
+      <w:pPr>
+        <w:ind w:left="2880" w:hanging="360"/>
+      </w:pPr>
+      <w:rPr>
+        <w:rFonts w:ascii="Symbol" w:hAnsi="Symbol" w:hint="default"/>
+      </w:rPr>
+    </w:lvl>
+    <w:lvl w:ilvl="4" w:tplc="0C070003" w:tentative="1">
+      <w:start w:val="1"/>
+      <w:numFmt w:val="bullet"/>
+      <w:lvlText w:val="o"/>
+      <w:lvlJc w:val="left"/>
+      <w:pPr>
+        <w:ind w:left="3600" w:hanging="360"/>
+      </w:pPr>
+      <w:rPr>
+        <w:rFonts w:ascii="Courier New" w:hAnsi="Courier New" w:cs="Courier New" w:hint="default"/>
+      </w:rPr>
+    </w:lvl>
+    <w:lvl w:ilvl="5" w:tplc="0C070005" w:tentative="1">
+      <w:start w:val="1"/>
+      <w:numFmt w:val="bullet"/>
+      <w:lvlText w:val=""/>
+      <w:lvlJc w:val="left"/>
+      <w:pPr>
+        <w:ind w:left="4320" w:hanging="360"/>
+      </w:pPr>
+      <w:rPr>
+        <w:rFonts w:ascii="Wingdings" w:hAnsi="Wingdings" w:hint="default"/>
+      </w:rPr>
+    </w:lvl>
+    <w:lvl w:ilvl="6" w:tplc="0C070001" w:tentative="1">
+      <w:start w:val="1"/>
+      <w:numFmt w:val="bullet"/>
+      <w:lvlText w:val=""/>
+      <w:lvlJc w:val="left"/>
+      <w:pPr>
+        <w:ind w:left="5040" w:hanging="360"/>
+      </w:pPr>
+      <w:rPr>
+        <w:rFonts w:ascii="Symbol" w:hAnsi="Symbol" w:hint="default"/>
+      </w:rPr>
+    </w:lvl>
+    <w:lvl w:ilvl="7" w:tplc="0C070003" w:tentative="1">
+      <w:start w:val="1"/>
+      <w:numFmt w:val="bullet"/>
+      <w:lvlText w:val="o"/>
+      <w:lvlJc w:val="left"/>
+      <w:pPr>
+        <w:ind w:left="5760" w:hanging="360"/>
+      </w:pPr>
+      <w:rPr>
+        <w:rFonts w:ascii="Courier New" w:hAnsi="Courier New" w:cs="Courier New" w:hint="default"/>
+      </w:rPr>
+    </w:lvl>
+    <w:lvl w:ilvl="8" w:tplc="0C070005" w:tentative="1">
+      <w:start w:val="1"/>
+      <w:numFmt w:val="bullet"/>
+      <w:lvlText w:val=""/>
+      <w:lvlJc w:val="left"/>
+      <w:pPr>
+        <w:ind w:left="6480" w:hanging="360"/>
+      </w:pPr>
+      <w:rPr>
+        <w:rFonts w:ascii="Wingdings" w:hAnsi="Wingdings" w:hint="default"/>
+      </w:rPr>
+    </w:lvl>
+  </w:abstractNum>
+  <w:abstractNum w:abstractNumId="7" w15:restartNumberingAfterBreak="0">
     <w:nsid w:val="70BD45BB"/>
     <w:multiLevelType w:val="hybridMultilevel"/>
     <w:tmpl w:val="C40EDF2C"/>
@@ -1924,7 +2768,7 @@
       </w:rPr>
     </w:lvl>
   </w:abstractNum>
-  <w:abstractNum w:abstractNumId="6" w15:restartNumberingAfterBreak="0">
+  <w:abstractNum w:abstractNumId="8" w15:restartNumberingAfterBreak="0">
     <w:nsid w:val="70CD4770"/>
     <w:multiLevelType w:val="hybridMultilevel"/>
     <w:tmpl w:val="08E69E1A"/>
@@ -2037,25 +2881,31 @@
     </w:lvl>
   </w:abstractNum>
   <w:num w:numId="1" w16cid:durableId="129177256">
+    <w:abstractNumId w:val="4"/>
+  </w:num>
+  <w:num w:numId="2" w16cid:durableId="76176274">
+    <w:abstractNumId w:val="8"/>
+  </w:num>
+  <w:num w:numId="3" w16cid:durableId="1792900816">
+    <w:abstractNumId w:val="2"/>
+  </w:num>
+  <w:num w:numId="4" w16cid:durableId="900482976">
     <w:abstractNumId w:val="3"/>
   </w:num>
-  <w:num w:numId="2" w16cid:durableId="76176274">
-    <w:abstractNumId w:val="6"/>
+  <w:num w:numId="5" w16cid:durableId="1264609438">
+    <w:abstractNumId w:val="7"/>
   </w:num>
-  <w:num w:numId="3" w16cid:durableId="1792900816">
+  <w:num w:numId="6" w16cid:durableId="886113869">
     <w:abstractNumId w:val="1"/>
   </w:num>
-  <w:num w:numId="4" w16cid:durableId="900482976">
-    <w:abstractNumId w:val="2"/>
-  </w:num>
-  <w:num w:numId="5" w16cid:durableId="1264609438">
+  <w:num w:numId="7" w16cid:durableId="1137188320">
     <w:abstractNumId w:val="5"/>
   </w:num>
-  <w:num w:numId="6" w16cid:durableId="886113869">
+  <w:num w:numId="8" w16cid:durableId="1672756966">
     <w:abstractNumId w:val="0"/>
   </w:num>
-  <w:num w:numId="7" w16cid:durableId="1137188320">
-    <w:abstractNumId w:val="4"/>
+  <w:num w:numId="9" w16cid:durableId="268052024">
+    <w:abstractNumId w:val="6"/>
   </w:num>
 </w:numbering>
 </file>
@@ -2552,6 +3402,50 @@
       <w:szCs w:val="56"/>
     </w:rPr>
   </w:style>
+  <w:style w:type="paragraph" w:styleId="Kopfzeile">
+    <w:name w:val="header"/>
+    <w:basedOn w:val="Standard"/>
+    <w:link w:val="KopfzeileZchn"/>
+    <w:uiPriority w:val="99"/>
+    <w:unhideWhenUsed/>
+    <w:rsid w:val="002F62C7"/>
+    <w:pPr>
+      <w:tabs>
+        <w:tab w:val="center" w:pos="4536"/>
+        <w:tab w:val="right" w:pos="9072"/>
+      </w:tabs>
+      <w:spacing w:after="0" w:line="240" w:lineRule="auto"/>
+    </w:pPr>
+  </w:style>
+  <w:style w:type="character" w:customStyle="1" w:styleId="KopfzeileZchn">
+    <w:name w:val="Kopfzeile Zchn"/>
+    <w:basedOn w:val="Absatz-Standardschriftart"/>
+    <w:link w:val="Kopfzeile"/>
+    <w:uiPriority w:val="99"/>
+    <w:rsid w:val="002F62C7"/>
+  </w:style>
+  <w:style w:type="paragraph" w:styleId="Fuzeile">
+    <w:name w:val="footer"/>
+    <w:basedOn w:val="Standard"/>
+    <w:link w:val="FuzeileZchn"/>
+    <w:uiPriority w:val="99"/>
+    <w:unhideWhenUsed/>
+    <w:rsid w:val="002F62C7"/>
+    <w:pPr>
+      <w:tabs>
+        <w:tab w:val="center" w:pos="4536"/>
+        <w:tab w:val="right" w:pos="9072"/>
+      </w:tabs>
+      <w:spacing w:after="0" w:line="240" w:lineRule="auto"/>
+    </w:pPr>
+  </w:style>
+  <w:style w:type="character" w:customStyle="1" w:styleId="FuzeileZchn">
+    <w:name w:val="Fußzeile Zchn"/>
+    <w:basedOn w:val="Absatz-Standardschriftart"/>
+    <w:link w:val="Fuzeile"/>
+    <w:uiPriority w:val="99"/>
+    <w:rsid w:val="002F62C7"/>
+  </w:style>
 </w:styles>
 </file>
 

</xml_diff>